<commit_message>
improved small notebook and presentation
</commit_message>
<xml_diff>
--- a/presentation.docx
+++ b/presentation.docx
@@ -63,7 +63,10 @@
     </w:p>
     <w:p>
       <w:r>
-        <w:t>Its not built with actuaries in mind. A better approach would be something less general and more flexible</w:t>
+        <w:t>It’s</w:t>
+      </w:r>
+      <w:r>
+        <w:t xml:space="preserve"> not built with actuaries in mind. A better approach would be something less general and more flexible</w:t>
       </w:r>
       <w:r>
         <w:t xml:space="preserve"> – like coding </w:t>
@@ -106,7 +109,13 @@
     </w:p>
     <w:p>
       <w:r>
-        <w:t>Python is more powerful than excel, and can be a lot faster. Its also more suited to dealing with larger amounts of data than excel</w:t>
+        <w:t xml:space="preserve">Python is more powerful than excel, and can be a lot faster. </w:t>
+      </w:r>
+      <w:r>
+        <w:t>It’s</w:t>
+      </w:r>
+      <w:r>
+        <w:t xml:space="preserve"> also more suited to dealing with larger amounts of data than excel</w:t>
       </w:r>
       <w:r>
         <w:t>.</w:t>
@@ -168,10 +177,16 @@
         </w:rPr>
       </w:pPr>
       <w:r>
-        <w:t xml:space="preserve">This slide is an excerpt from a paper that explored the use of different software in the actuarial world. This further evidentiates </w:t>
-      </w:r>
-      <w:r>
-        <w:t>the idea that</w:t>
+        <w:t>This slide is an excerpt from a paper that explored the use</w:t>
+      </w:r>
+      <w:r>
+        <w:t>s</w:t>
+      </w:r>
+      <w:r>
+        <w:t xml:space="preserve"> of different software in the actuarial world. This further </w:t>
+      </w:r>
+      <w:r>
+        <w:t>indicates that</w:t>
       </w:r>
       <w:r>
         <w:t xml:space="preserve"> excel</w:t>
@@ -507,7 +522,340 @@
         <w:t xml:space="preserve"> </w:t>
       </w:r>
     </w:p>
+    <w:p>
+      <w:pPr>
+        <w:rPr>
+          <w:b/>
+          <w:bCs/>
+          <w:sz w:val="40"/>
+          <w:szCs w:val="40"/>
+        </w:rPr>
+      </w:pPr>
+      <w:r>
+        <w:rPr>
+          <w:b/>
+          <w:bCs/>
+          <w:sz w:val="40"/>
+          <w:szCs w:val="40"/>
+        </w:rPr>
+        <w:t xml:space="preserve">SLIDE </w:t>
+      </w:r>
+      <w:r>
+        <w:rPr>
+          <w:b/>
+          <w:bCs/>
+          <w:sz w:val="40"/>
+          <w:szCs w:val="40"/>
+        </w:rPr>
+        <w:t>7</w:t>
+      </w:r>
+      <w:r>
+        <w:rPr>
+          <w:b/>
+          <w:bCs/>
+          <w:sz w:val="40"/>
+          <w:szCs w:val="40"/>
+        </w:rPr>
+        <w:t>:</w:t>
+      </w:r>
+    </w:p>
+    <w:p>
+      <w:pPr>
+        <w:rPr>
+          <w:b/>
+          <w:bCs/>
+          <w:sz w:val="40"/>
+          <w:szCs w:val="40"/>
+        </w:rPr>
+      </w:pPr>
+      <w:r>
+        <w:rPr>
+          <w:b/>
+          <w:bCs/>
+          <w:sz w:val="40"/>
+          <w:szCs w:val="40"/>
+        </w:rPr>
+        <w:t>SLIDE 8:</w:t>
+      </w:r>
+    </w:p>
+    <w:p>
+      <w:r>
+        <w:t>Google things!</w:t>
+      </w:r>
+      <w:r>
+        <w:t xml:space="preserve"> There is no shame in looking things up, no-one is expected to know every function</w:t>
+      </w:r>
+    </w:p>
+    <w:p>
+      <w:r>
+        <w:t xml:space="preserve"> Other people will have likely had the same issues – Stack Overflo</w:t>
+      </w:r>
+      <w:r>
+        <w:t>w</w:t>
+      </w:r>
+      <w:r>
+        <w:t xml:space="preserve"> , theres no point spending time to solve something that already has a solution</w:t>
+      </w:r>
+    </w:p>
+    <w:p>
+      <w:r>
+        <w:t xml:space="preserve"> Functions aren’t always intuitive - Refer to the documentation</w:t>
+      </w:r>
+      <w:r>
+        <w:t xml:space="preserve"> – parameters of the function and its uses are clearly explained, usually with several examples of how the function is used.</w:t>
+      </w:r>
+    </w:p>
+    <w:p>
+      <w:r>
+        <w:t xml:space="preserve"> Talk yourself through your code – understand what you are writing</w:t>
+      </w:r>
+      <w:r>
+        <w:t>. Its far easier to debug and write when you take the time to understand what</w:t>
+      </w:r>
+      <w:r>
+        <w:t xml:space="preserve"> each line does</w:t>
+      </w:r>
+    </w:p>
+    <w:p>
+      <w:pPr>
+        <w:rPr>
+          <w:b/>
+          <w:bCs/>
+          <w:sz w:val="40"/>
+          <w:szCs w:val="40"/>
+        </w:rPr>
+      </w:pPr>
+      <w:r>
+        <w:rPr>
+          <w:b/>
+          <w:bCs/>
+          <w:sz w:val="40"/>
+          <w:szCs w:val="40"/>
+        </w:rPr>
+        <w:t xml:space="preserve">SLIDE </w:t>
+      </w:r>
+      <w:r>
+        <w:rPr>
+          <w:b/>
+          <w:bCs/>
+          <w:sz w:val="40"/>
+          <w:szCs w:val="40"/>
+        </w:rPr>
+        <w:t>9</w:t>
+      </w:r>
+      <w:r>
+        <w:rPr>
+          <w:b/>
+          <w:bCs/>
+          <w:sz w:val="40"/>
+          <w:szCs w:val="40"/>
+        </w:rPr>
+        <w:t>:</w:t>
+      </w:r>
+    </w:p>
+    <w:p>
+      <w:r>
+        <w:t>There is a built</w:t>
+      </w:r>
+      <w:r>
+        <w:t>-</w:t>
+      </w:r>
+      <w:r>
+        <w:t>in pandas function to create pivot tables.</w:t>
+      </w:r>
+    </w:p>
+    <w:p>
+      <w:pPr>
+        <w:rPr>
+          <w:b/>
+          <w:bCs/>
+          <w:sz w:val="40"/>
+          <w:szCs w:val="40"/>
+        </w:rPr>
+      </w:pPr>
+      <w:r>
+        <w:rPr>
+          <w:b/>
+          <w:bCs/>
+          <w:sz w:val="40"/>
+          <w:szCs w:val="40"/>
+        </w:rPr>
+        <w:t xml:space="preserve">SLIDE </w:t>
+      </w:r>
+      <w:r>
+        <w:rPr>
+          <w:b/>
+          <w:bCs/>
+          <w:sz w:val="40"/>
+          <w:szCs w:val="40"/>
+        </w:rPr>
+        <w:t>10</w:t>
+      </w:r>
+      <w:r>
+        <w:rPr>
+          <w:b/>
+          <w:bCs/>
+          <w:sz w:val="40"/>
+          <w:szCs w:val="40"/>
+        </w:rPr>
+        <w:t>:</w:t>
+      </w:r>
+    </w:p>
+    <w:p>
+      <w:r>
+        <w:t>This slide is a walk through of the parameters that that function takes</w:t>
+      </w:r>
+    </w:p>
+    <w:p>
+      <w:r>
+        <w:lastRenderedPageBreak/>
+        <w:t>(you may have to complete a very small amount of code to get your data in th right format first though)</w:t>
+      </w:r>
+      <w:r>
+        <w:t>.</w:t>
+      </w:r>
+    </w:p>
+    <w:p>
+      <w:r>
+        <w:t xml:space="preserve">The most important ones are column and index as this can create the simplest pivot tablet that you need. Also you can include aggsum which will perform a calculation on all the values with the same </w:t>
+      </w:r>
+      <w:r>
+        <w:t>column AND index value</w:t>
+      </w:r>
+      <w:r>
+        <w:t xml:space="preserve"> and the value stored in the pivot table will be the return value of this function</w:t>
+      </w:r>
+    </w:p>
     <w:p/>
+    <w:p/>
+    <w:p>
+      <w:pPr>
+        <w:rPr>
+          <w:b/>
+          <w:bCs/>
+          <w:sz w:val="40"/>
+          <w:szCs w:val="40"/>
+        </w:rPr>
+      </w:pPr>
+    </w:p>
+    <w:p>
+      <w:pPr>
+        <w:rPr>
+          <w:b/>
+          <w:bCs/>
+          <w:sz w:val="40"/>
+          <w:szCs w:val="40"/>
+        </w:rPr>
+      </w:pPr>
+      <w:r>
+        <w:rPr>
+          <w:b/>
+          <w:bCs/>
+          <w:sz w:val="40"/>
+          <w:szCs w:val="40"/>
+        </w:rPr>
+        <w:t xml:space="preserve">SLIDE </w:t>
+      </w:r>
+      <w:r>
+        <w:rPr>
+          <w:b/>
+          <w:bCs/>
+          <w:sz w:val="40"/>
+          <w:szCs w:val="40"/>
+        </w:rPr>
+        <w:t>1</w:t>
+      </w:r>
+      <w:r>
+        <w:rPr>
+          <w:b/>
+          <w:bCs/>
+          <w:sz w:val="40"/>
+          <w:szCs w:val="40"/>
+        </w:rPr>
+        <w:t>1</w:t>
+      </w:r>
+      <w:r>
+        <w:rPr>
+          <w:b/>
+          <w:bCs/>
+          <w:sz w:val="40"/>
+          <w:szCs w:val="40"/>
+        </w:rPr>
+        <w:t>:</w:t>
+      </w:r>
+    </w:p>
+    <w:p>
+      <w:r>
+        <w:t xml:space="preserve">On this slide, you can see a truncated version of the </w:t>
+      </w:r>
+      <w:r>
+        <w:t>triangle that the previous slide code outputted.</w:t>
+      </w:r>
+    </w:p>
+    <w:p/>
+    <w:p>
+      <w:pPr>
+        <w:rPr>
+          <w:b/>
+          <w:bCs/>
+          <w:sz w:val="40"/>
+          <w:szCs w:val="40"/>
+        </w:rPr>
+      </w:pPr>
+      <w:r>
+        <w:rPr>
+          <w:b/>
+          <w:bCs/>
+          <w:sz w:val="40"/>
+          <w:szCs w:val="40"/>
+        </w:rPr>
+        <w:t xml:space="preserve">SLIDE </w:t>
+      </w:r>
+      <w:r>
+        <w:rPr>
+          <w:b/>
+          <w:bCs/>
+          <w:sz w:val="40"/>
+          <w:szCs w:val="40"/>
+        </w:rPr>
+        <w:t>1</w:t>
+      </w:r>
+      <w:r>
+        <w:rPr>
+          <w:b/>
+          <w:bCs/>
+          <w:sz w:val="40"/>
+          <w:szCs w:val="40"/>
+        </w:rPr>
+        <w:t>2</w:t>
+      </w:r>
+      <w:r>
+        <w:rPr>
+          <w:b/>
+          <w:bCs/>
+          <w:sz w:val="40"/>
+          <w:szCs w:val="40"/>
+        </w:rPr>
+        <w:t>:</w:t>
+      </w:r>
+    </w:p>
+    <w:p>
+      <w:r>
+        <w:t xml:space="preserve">Graphs are also very easy to </w:t>
+      </w:r>
+      <w:r>
+        <w:t>make</w:t>
+      </w:r>
+      <w:r>
+        <w:t xml:space="preserve"> using python. We use an extra package called matplotlib to aid us with this.</w:t>
+      </w:r>
+    </w:p>
+    <w:p/>
+    <w:p>
+      <w:r>
+        <w:t>Then go through the HOW2</w:t>
+      </w:r>
+    </w:p>
     <w:sectPr>
       <w:pgSz w:w="11906" w:h="16838"/>
       <w:pgMar w:top="1440" w:right="1440" w:bottom="1440" w:left="1440" w:header="708" w:footer="708" w:gutter="0"/>
@@ -1061,7 +1409,6 @@
   <w:style w:type="character" w:default="1" w:styleId="DefaultParagraphFont">
     <w:name w:val="Default Paragraph Font"/>
     <w:uiPriority w:val="1"/>
-    <w:semiHidden/>
     <w:unhideWhenUsed/>
   </w:style>
   <w:style w:type="table" w:default="1" w:styleId="TableNormal">

</xml_diff>